<commit_message>
search page complate suammary
</commit_message>
<xml_diff>
--- a/doc/思路总结.docx
+++ b/doc/思路总结.docx
@@ -962,7 +962,7 @@
       <w:pPr>
         <w:numPr>
           <w:ilvl w:val="0"/>
-          <w:numId w:val="7"/>
+          <w:numId w:val="8"/>
         </w:numPr>
       </w:pPr>
       <w:r>
@@ -973,7 +973,7 @@
       <w:pPr>
         <w:numPr>
           <w:ilvl w:val="0"/>
-          <w:numId w:val="7"/>
+          <w:numId w:val="8"/>
         </w:numPr>
       </w:pPr>
       <w:r>
@@ -984,7 +984,7 @@
       <w:pPr>
         <w:numPr>
           <w:ilvl w:val="0"/>
-          <w:numId w:val="7"/>
+          <w:numId w:val="8"/>
         </w:numPr>
       </w:pPr>
       <w:r>
@@ -1003,7 +1003,7 @@
       <w:pPr>
         <w:numPr>
           <w:ilvl w:val="0"/>
-          <w:numId w:val="7"/>
+          <w:numId w:val="8"/>
         </w:numPr>
       </w:pPr>
       <w:r>
@@ -1022,7 +1022,7 @@
       <w:pPr>
         <w:numPr>
           <w:ilvl w:val="0"/>
-          <w:numId w:val="7"/>
+          <w:numId w:val="8"/>
         </w:numPr>
       </w:pPr>
       <w:r>
@@ -1072,6 +1072,637 @@
       <w:proofErr w:type="spellEnd"/>
       <w:r>
         <w:t>，获取热门推荐的数据</w:t>
+      </w:r>
+    </w:p>
+    <w:p>
+      <w:r>
+        <w:t>（3）引入suggest组件，显示搜索结果列表：</w:t>
+      </w:r>
+    </w:p>
+    <w:p>
+      <w:r>
+        <w:t>suggest组件：</w:t>
+      </w:r>
+    </w:p>
+    <w:p>
+      <w:pPr>
+        <w:numPr>
+          <w:ilvl w:val="0"/>
+          <w:numId w:val="9"/>
+        </w:numPr>
+      </w:pPr>
+      <w:r>
+        <w:t>引入Scroll基础组件，并传入data，pullup，</w:t>
+      </w:r>
+      <w:proofErr w:type="spellStart"/>
+      <w:r>
+        <w:t>beforeScroll</w:t>
+      </w:r>
+      <w:proofErr w:type="spellEnd"/>
+      <w:r>
+        <w:t>等属性值</w:t>
+      </w:r>
+    </w:p>
+    <w:p>
+      <w:pPr>
+        <w:numPr>
+          <w:ilvl w:val="0"/>
+          <w:numId w:val="9"/>
+        </w:numPr>
+      </w:pPr>
+      <w:r>
+        <w:t>引入common/</w:t>
+      </w:r>
+      <w:proofErr w:type="spellStart"/>
+      <w:r>
+        <w:t>js</w:t>
+      </w:r>
+      <w:proofErr w:type="spellEnd"/>
+      <w:r>
+        <w:t>/song.js的</w:t>
+      </w:r>
+      <w:proofErr w:type="spellStart"/>
+      <w:r>
+        <w:t>createSong</w:t>
+      </w:r>
+      <w:proofErr w:type="spellEnd"/>
+      <w:r>
+        <w:t>函数，并在methods中定义一个_</w:t>
+      </w:r>
+      <w:proofErr w:type="spellStart"/>
+      <w:r>
+        <w:t>normalizeSongs</w:t>
+      </w:r>
+      <w:proofErr w:type="spellEnd"/>
+      <w:r>
+        <w:t>函数将传入的歌曲数据实例化为一个song类</w:t>
+      </w:r>
+    </w:p>
+    <w:p>
+      <w:pPr>
+        <w:numPr>
+          <w:ilvl w:val="0"/>
+          <w:numId w:val="9"/>
+        </w:numPr>
+      </w:pPr>
+      <w:r>
+        <w:lastRenderedPageBreak/>
+        <w:t>在methods中定义一个_</w:t>
+      </w:r>
+      <w:proofErr w:type="spellStart"/>
+      <w:r>
+        <w:t>genResult</w:t>
+      </w:r>
+      <w:proofErr w:type="spellEnd"/>
+      <w:r>
+        <w:t>函数，运用</w:t>
+      </w:r>
+      <w:proofErr w:type="spellStart"/>
+      <w:r>
+        <w:t>vue</w:t>
+      </w:r>
+      <w:proofErr w:type="spellEnd"/>
+      <w:r>
+        <w:t>的扩展符和_</w:t>
+      </w:r>
+      <w:proofErr w:type="spellStart"/>
+      <w:r>
+        <w:t>normalizeSongs</w:t>
+      </w:r>
+      <w:proofErr w:type="spellEnd"/>
+      <w:r>
+        <w:t>方法将歌曲数据规范为歌手：xxx；专辑：xxx的类似形式</w:t>
+      </w:r>
+    </w:p>
+    <w:p>
+      <w:pPr>
+        <w:numPr>
+          <w:ilvl w:val="0"/>
+          <w:numId w:val="9"/>
+        </w:numPr>
+      </w:pPr>
+      <w:r>
+        <w:t>在methods中定义一个search函数，引入</w:t>
+      </w:r>
+      <w:proofErr w:type="spellStart"/>
+      <w:r>
+        <w:t>api</w:t>
+      </w:r>
+      <w:proofErr w:type="spellEnd"/>
+      <w:r>
+        <w:t>/search.js封装好的</w:t>
+      </w:r>
+      <w:proofErr w:type="spellStart"/>
+      <w:r>
+        <w:t>jsonp</w:t>
+      </w:r>
+      <w:proofErr w:type="spellEnd"/>
+      <w:r>
+        <w:t>获取数据，并调用_</w:t>
+      </w:r>
+      <w:proofErr w:type="spellStart"/>
+      <w:r>
+        <w:t>genResult</w:t>
+      </w:r>
+      <w:proofErr w:type="spellEnd"/>
+      <w:r>
+        <w:t>函数对数据进行规范，得到想要的形式</w:t>
+      </w:r>
+    </w:p>
+    <w:p>
+      <w:pPr>
+        <w:numPr>
+          <w:ilvl w:val="0"/>
+          <w:numId w:val="9"/>
+        </w:numPr>
+      </w:pPr>
+      <w:r>
+        <w:t>由于suggest是基础组件，所以在搜索列表的li上绑定click事件</w:t>
+      </w:r>
+      <w:proofErr w:type="spellStart"/>
+      <w:r>
+        <w:t>selectItem</w:t>
+      </w:r>
+      <w:proofErr w:type="spellEnd"/>
+      <w:r>
+        <w:t>，向外派发select时间，如果搜索出歌手，就路由到歌手详情页，并引入</w:t>
+      </w:r>
+      <w:proofErr w:type="spellStart"/>
+      <w:r>
+        <w:t>vuex</w:t>
+      </w:r>
+      <w:proofErr w:type="spellEnd"/>
+      <w:r>
+        <w:t>的</w:t>
+      </w:r>
+      <w:proofErr w:type="spellStart"/>
+      <w:r>
+        <w:t>mapMutations</w:t>
+      </w:r>
+      <w:proofErr w:type="spellEnd"/>
+      <w:r>
+        <w:t>中的SET_SINGER渲染页面，如果搜索出歌曲，则引入</w:t>
+      </w:r>
+      <w:proofErr w:type="spellStart"/>
+      <w:r>
+        <w:t>vuex</w:t>
+      </w:r>
+      <w:proofErr w:type="spellEnd"/>
+      <w:r>
+        <w:t>的</w:t>
+      </w:r>
+      <w:proofErr w:type="spellStart"/>
+      <w:r>
+        <w:t>mapActions</w:t>
+      </w:r>
+      <w:proofErr w:type="spellEnd"/>
+      <w:r>
+        <w:t>的</w:t>
+      </w:r>
+      <w:proofErr w:type="spellStart"/>
+      <w:r>
+        <w:t>insertSong</w:t>
+      </w:r>
+      <w:proofErr w:type="spellEnd"/>
+      <w:r>
+        <w:t>，渲染歌曲详情页面</w:t>
+      </w:r>
+    </w:p>
+    <w:p>
+      <w:pPr>
+        <w:numPr>
+          <w:ilvl w:val="0"/>
+          <w:numId w:val="9"/>
+        </w:numPr>
+      </w:pPr>
+      <w:r>
+        <w:t>在搜索结果列表中得</w:t>
+      </w:r>
+      <w:proofErr w:type="spellStart"/>
+      <w:r>
+        <w:t>i</w:t>
+      </w:r>
+      <w:proofErr w:type="spellEnd"/>
+      <w:r>
+        <w:t>标签绑定class的判断函数</w:t>
+      </w:r>
+      <w:proofErr w:type="spellStart"/>
+      <w:r>
+        <w:t>getIconCls</w:t>
+      </w:r>
+      <w:proofErr w:type="spellEnd"/>
+      <w:r>
+        <w:t>，判断歌手还是歌曲，来选择渲染的图标</w:t>
+      </w:r>
+    </w:p>
+    <w:p>
+      <w:pPr>
+        <w:numPr>
+          <w:ilvl w:val="0"/>
+          <w:numId w:val="9"/>
+        </w:numPr>
+      </w:pPr>
+      <w:r>
+        <w:t>在搜索结果的name上绑定</w:t>
+      </w:r>
+      <w:proofErr w:type="spellStart"/>
+      <w:r>
+        <w:t>getDisplayName</w:t>
+      </w:r>
+      <w:proofErr w:type="spellEnd"/>
+      <w:r>
+        <w:t>函数，并用v-html转义，如果是歌手，就返回歌手名，如果是歌曲就返回歌曲名+歌手名</w:t>
+      </w:r>
+    </w:p>
+    <w:p>
+      <w:pPr>
+        <w:numPr>
+          <w:ilvl w:val="0"/>
+          <w:numId w:val="9"/>
+        </w:numPr>
+      </w:pPr>
+      <w:r>
+        <w:t>在methods里定义_</w:t>
+      </w:r>
+      <w:proofErr w:type="spellStart"/>
+      <w:r>
+        <w:t>checkMore</w:t>
+      </w:r>
+      <w:proofErr w:type="spellEnd"/>
+      <w:r>
+        <w:t>函数，用于检查是否还有更多数据，在</w:t>
+      </w:r>
+      <w:proofErr w:type="spellStart"/>
+      <w:r>
+        <w:t>song.curnum</w:t>
+      </w:r>
+      <w:proofErr w:type="spellEnd"/>
+      <w:r>
+        <w:t xml:space="preserve"> + </w:t>
+      </w:r>
+      <w:proofErr w:type="spellStart"/>
+      <w:r>
+        <w:t>song.curpage</w:t>
+      </w:r>
+      <w:proofErr w:type="spellEnd"/>
+      <w:r>
+        <w:t xml:space="preserve"> * </w:t>
+      </w:r>
+      <w:proofErr w:type="spellStart"/>
+      <w:r>
+        <w:t>perpage</w:t>
+      </w:r>
+      <w:proofErr w:type="spellEnd"/>
+      <w:r>
+        <w:t>（</w:t>
+      </w:r>
+      <w:proofErr w:type="spellStart"/>
+      <w:r>
+        <w:t>perpage</w:t>
+      </w:r>
+      <w:proofErr w:type="spellEnd"/>
+      <w:r>
+        <w:t>是每页长度）大于</w:t>
+      </w:r>
+      <w:proofErr w:type="spellStart"/>
+      <w:r>
+        <w:t>song.totalnum</w:t>
+      </w:r>
+      <w:proofErr w:type="spellEnd"/>
+      <w:r>
+        <w:t>（</w:t>
+      </w:r>
+      <w:proofErr w:type="spellStart"/>
+      <w:r>
+        <w:t>totalnum</w:t>
+      </w:r>
+      <w:proofErr w:type="spellEnd"/>
+      <w:r>
+        <w:t>是总的数据数）时，将定义的</w:t>
+      </w:r>
+      <w:proofErr w:type="spellStart"/>
+      <w:r>
+        <w:t>hasMore</w:t>
+      </w:r>
+      <w:proofErr w:type="spellEnd"/>
+      <w:r>
+        <w:t>设置为false</w:t>
+      </w:r>
+    </w:p>
+    <w:p>
+      <w:pPr>
+        <w:numPr>
+          <w:ilvl w:val="0"/>
+          <w:numId w:val="9"/>
+        </w:numPr>
+      </w:pPr>
+      <w:r>
+        <w:t>在scroll组件上绑定</w:t>
+      </w:r>
+      <w:proofErr w:type="spellStart"/>
+      <w:r>
+        <w:t>searchMore</w:t>
+      </w:r>
+      <w:proofErr w:type="spellEnd"/>
+      <w:r>
+        <w:t>函数，用于加载下一个搜索结果，在函数中使page++，并调用search方法，获取下一页数据，并调用_</w:t>
+      </w:r>
+      <w:proofErr w:type="spellStart"/>
+      <w:r>
+        <w:t>checkMore</w:t>
+      </w:r>
+      <w:proofErr w:type="spellEnd"/>
+      <w:r>
+        <w:t>方法检查是否还有更多数据</w:t>
+      </w:r>
+    </w:p>
+    <w:p>
+      <w:pPr>
+        <w:numPr>
+          <w:ilvl w:val="0"/>
+          <w:numId w:val="9"/>
+        </w:numPr>
+      </w:pPr>
+      <w:r>
+        <w:t>在watch中实时监听搜索列表诗句query的变化，即调用search方法获取数据</w:t>
+      </w:r>
+    </w:p>
+    <w:p>
+      <w:r>
+        <w:t>（4）在推荐的li上绑定一个</w:t>
+      </w:r>
+      <w:proofErr w:type="spellStart"/>
+      <w:r>
+        <w:t>addQuery</w:t>
+      </w:r>
+      <w:proofErr w:type="spellEnd"/>
+      <w:r>
+        <w:t>事件，该函数调用</w:t>
+      </w:r>
+      <w:proofErr w:type="spellStart"/>
+      <w:r>
+        <w:t>searchBox</w:t>
+      </w:r>
+      <w:proofErr w:type="spellEnd"/>
+      <w:r>
+        <w:t>派发的</w:t>
+      </w:r>
+      <w:proofErr w:type="spellStart"/>
+      <w:r>
+        <w:t>setQuery</w:t>
+      </w:r>
+      <w:proofErr w:type="spellEnd"/>
+      <w:r>
+        <w:t>事件，将点击的li内容更新到搜索框中</w:t>
+      </w:r>
+    </w:p>
+    <w:p>
+      <w:r>
+        <w:t>（5）搜索历史块，显示条件是</w:t>
+      </w:r>
+      <w:proofErr w:type="spellStart"/>
+      <w:r>
+        <w:t>searchHistory.</w:t>
+      </w:r>
+      <w:proofErr w:type="gramStart"/>
+      <w:r>
+        <w:t>length</w:t>
+      </w:r>
+      <w:proofErr w:type="spellEnd"/>
+      <w:proofErr w:type="gramEnd"/>
+    </w:p>
+    <w:p>
+      <w:r>
+        <w:lastRenderedPageBreak/>
+        <w:t>（6）同样在搜索历史的li上添加</w:t>
+      </w:r>
+      <w:proofErr w:type="spellStart"/>
+      <w:r>
+        <w:t>addQuery</w:t>
+      </w:r>
+      <w:proofErr w:type="spellEnd"/>
+      <w:r>
+        <w:t>事件，将内容更新到搜索框</w:t>
+      </w:r>
+    </w:p>
+    <w:p>
+      <w:r>
+        <w:t>（7）给搜索历史的清空垃圾桶的标志添加一个显示确认清空弹框的点击事件</w:t>
+      </w:r>
+    </w:p>
+    <w:p>
+      <w:r>
+        <w:t>（8）引入search-list基础组件来显示搜索历史列表</w:t>
+      </w:r>
+    </w:p>
+    <w:p>
+      <w:r>
+        <w:t>search-list组件：</w:t>
+      </w:r>
+    </w:p>
+    <w:p>
+      <w:pPr>
+        <w:numPr>
+          <w:ilvl w:val="0"/>
+          <w:numId w:val="10"/>
+        </w:numPr>
+      </w:pPr>
+      <w:r>
+        <w:t>将</w:t>
+      </w:r>
+      <w:proofErr w:type="spellStart"/>
+      <w:r>
+        <w:t>ul</w:t>
+      </w:r>
+      <w:proofErr w:type="spellEnd"/>
+      <w:r>
+        <w:t>标签改为&lt;transition-group name="list" tag="</w:t>
+      </w:r>
+      <w:proofErr w:type="spellStart"/>
+      <w:r>
+        <w:t>ul</w:t>
+      </w:r>
+      <w:proofErr w:type="spellEnd"/>
+      <w:r>
+        <w:t>"&gt;，以保证在删除列表项时有平稳的滑动，此时li要绑定</w:t>
+      </w:r>
+      <w:proofErr w:type="spellStart"/>
+      <w:r>
+        <w:t>kry</w:t>
+      </w:r>
+      <w:proofErr w:type="spellEnd"/>
+      <w:r>
+        <w:t>值，即：key=”“</w:t>
+      </w:r>
+    </w:p>
+    <w:p>
+      <w:pPr>
+        <w:numPr>
+          <w:ilvl w:val="0"/>
+          <w:numId w:val="10"/>
+        </w:numPr>
+      </w:pPr>
+      <w:r>
+        <w:t>在li上绑定</w:t>
+      </w:r>
+      <w:proofErr w:type="spellStart"/>
+      <w:r>
+        <w:t>selectItem</w:t>
+      </w:r>
+      <w:proofErr w:type="spellEnd"/>
+      <w:r>
+        <w:t>函数，以此向外派发select事件</w:t>
+      </w:r>
+    </w:p>
+    <w:p>
+      <w:pPr>
+        <w:numPr>
+          <w:ilvl w:val="0"/>
+          <w:numId w:val="10"/>
+        </w:numPr>
+      </w:pPr>
+      <w:r>
+        <w:t>在删除符号的icon上绑定</w:t>
+      </w:r>
+      <w:proofErr w:type="spellStart"/>
+      <w:r>
+        <w:t>deleteOne</w:t>
+      </w:r>
+      <w:proofErr w:type="spellEnd"/>
+      <w:r>
+        <w:t>事件，以此向外派发delete事件</w:t>
+      </w:r>
+    </w:p>
+    <w:p>
+      <w:pPr>
+        <w:numPr>
+          <w:ilvl w:val="0"/>
+          <w:numId w:val="10"/>
+        </w:numPr>
+      </w:pPr>
+      <w:r>
+        <w:t>设置props的searches属性，有父组件传入</w:t>
+      </w:r>
+    </w:p>
+    <w:p>
+      <w:r>
+        <w:t>（9）定义search-list派发的select事件安慰</w:t>
+      </w:r>
+      <w:proofErr w:type="spellStart"/>
+      <w:r>
+        <w:t>addQuery</w:t>
+      </w:r>
+      <w:proofErr w:type="spellEnd"/>
+      <w:r>
+        <w:t>，delete事件为</w:t>
+      </w:r>
+      <w:proofErr w:type="spellStart"/>
+      <w:r>
+        <w:t>deleteSearchHistory</w:t>
+      </w:r>
+      <w:proofErr w:type="spellEnd"/>
+    </w:p>
+    <w:p>
+      <w:r>
+        <w:t>（10）引入base/confirm/confirm组件，设置确认清空历史记录的弹框</w:t>
+      </w:r>
+    </w:p>
+    <w:p>
+      <w:proofErr w:type="spellStart"/>
+      <w:r>
+        <w:t>comfirm</w:t>
+      </w:r>
+      <w:proofErr w:type="spellEnd"/>
+      <w:r>
+        <w:t>组件：</w:t>
+      </w:r>
+    </w:p>
+    <w:p>
+      <w:pPr>
+        <w:numPr>
+          <w:ilvl w:val="0"/>
+          <w:numId w:val="11"/>
+        </w:numPr>
+      </w:pPr>
+      <w:r>
+        <w:t>设置</w:t>
+      </w:r>
+      <w:proofErr w:type="spellStart"/>
+      <w:r>
+        <w:t>showFalg</w:t>
+      </w:r>
+      <w:proofErr w:type="spellEnd"/>
+      <w:r>
+        <w:t>的</w:t>
+      </w:r>
+      <w:proofErr w:type="spellStart"/>
+      <w:r>
+        <w:t>boolean</w:t>
+      </w:r>
+      <w:proofErr w:type="spellEnd"/>
+      <w:r>
+        <w:t>值（初始值为false）来控制弹</w:t>
+      </w:r>
+      <w:proofErr w:type="gramStart"/>
+      <w:r>
+        <w:t>框是否</w:t>
+      </w:r>
+      <w:proofErr w:type="gramEnd"/>
+      <w:r>
+        <w:t>显示</w:t>
+      </w:r>
+    </w:p>
+    <w:p>
+      <w:pPr>
+        <w:numPr>
+          <w:ilvl w:val="0"/>
+          <w:numId w:val="11"/>
+        </w:numPr>
+      </w:pPr>
+      <w:r>
+        <w:t>当调用show函数时，将</w:t>
+      </w:r>
+      <w:proofErr w:type="spellStart"/>
+      <w:r>
+        <w:t>showFalg</w:t>
+      </w:r>
+      <w:proofErr w:type="spellEnd"/>
+      <w:r>
+        <w:t>设为true，调用hide函数时，设为false</w:t>
+      </w:r>
+    </w:p>
+    <w:p>
+      <w:pPr>
+        <w:numPr>
+          <w:ilvl w:val="0"/>
+          <w:numId w:val="11"/>
+        </w:numPr>
+      </w:pPr>
+      <w:r>
+        <w:t>在清空按钮上绑定confirm事件按，向外派发确认事件，在取消按钮上绑定cancel事件，向外派发取消事件</w:t>
+      </w:r>
+    </w:p>
+    <w:p>
+      <w:r>
+        <w:t>（11）向</w:t>
+      </w:r>
+      <w:proofErr w:type="spellStart"/>
+      <w:r>
+        <w:t>comfirm</w:t>
+      </w:r>
+      <w:proofErr w:type="spellEnd"/>
+      <w:r>
+        <w:t>组件传入confirm事件的方法</w:t>
+      </w:r>
+      <w:proofErr w:type="spellStart"/>
+      <w:r>
+        <w:t>clearSearchHistory</w:t>
+      </w:r>
+      <w:proofErr w:type="spellEnd"/>
+    </w:p>
+    <w:p>
+      <w:r>
+        <w:t>（12）在watch中监听query的变化，设置定时器实时更新</w:t>
       </w:r>
     </w:p>
     <w:p>
@@ -1241,6 +1872,155 @@
     </w:lvl>
   </w:abstractNum>
   <w:abstractNum w:abstractNumId="1">
+    <w:nsid w:val="14CD3314"/>
+    <w:multiLevelType w:val="multilevel"/>
+    <w:tmpl w:val="ABCAD048"/>
+    <w:lvl w:ilvl="0">
+      <w:start w:val="1"/>
+      <w:numFmt w:val="bullet"/>
+      <w:lvlText w:val=""/>
+      <w:lvlJc w:val="left"/>
+      <w:pPr>
+        <w:tabs>
+          <w:tab w:val="num" w:pos="720"/>
+        </w:tabs>
+        <w:ind w:left="720" w:hanging="360"/>
+      </w:pPr>
+      <w:rPr>
+        <w:rFonts w:ascii="Symbol" w:hAnsi="Symbol" w:hint="default"/>
+        <w:sz w:val="20"/>
+      </w:rPr>
+    </w:lvl>
+    <w:lvl w:ilvl="1" w:tentative="1">
+      <w:start w:val="1"/>
+      <w:numFmt w:val="bullet"/>
+      <w:lvlText w:val="o"/>
+      <w:lvlJc w:val="left"/>
+      <w:pPr>
+        <w:tabs>
+          <w:tab w:val="num" w:pos="1440"/>
+        </w:tabs>
+        <w:ind w:left="1440" w:hanging="360"/>
+      </w:pPr>
+      <w:rPr>
+        <w:rFonts w:ascii="Courier New" w:hAnsi="Courier New" w:hint="default"/>
+        <w:sz w:val="20"/>
+      </w:rPr>
+    </w:lvl>
+    <w:lvl w:ilvl="2" w:tentative="1">
+      <w:start w:val="1"/>
+      <w:numFmt w:val="bullet"/>
+      <w:lvlText w:val=""/>
+      <w:lvlJc w:val="left"/>
+      <w:pPr>
+        <w:tabs>
+          <w:tab w:val="num" w:pos="2160"/>
+        </w:tabs>
+        <w:ind w:left="2160" w:hanging="360"/>
+      </w:pPr>
+      <w:rPr>
+        <w:rFonts w:ascii="Wingdings" w:hAnsi="Wingdings" w:hint="default"/>
+        <w:sz w:val="20"/>
+      </w:rPr>
+    </w:lvl>
+    <w:lvl w:ilvl="3" w:tentative="1">
+      <w:start w:val="1"/>
+      <w:numFmt w:val="bullet"/>
+      <w:lvlText w:val=""/>
+      <w:lvlJc w:val="left"/>
+      <w:pPr>
+        <w:tabs>
+          <w:tab w:val="num" w:pos="2880"/>
+        </w:tabs>
+        <w:ind w:left="2880" w:hanging="360"/>
+      </w:pPr>
+      <w:rPr>
+        <w:rFonts w:ascii="Wingdings" w:hAnsi="Wingdings" w:hint="default"/>
+        <w:sz w:val="20"/>
+      </w:rPr>
+    </w:lvl>
+    <w:lvl w:ilvl="4" w:tentative="1">
+      <w:start w:val="1"/>
+      <w:numFmt w:val="bullet"/>
+      <w:lvlText w:val=""/>
+      <w:lvlJc w:val="left"/>
+      <w:pPr>
+        <w:tabs>
+          <w:tab w:val="num" w:pos="3600"/>
+        </w:tabs>
+        <w:ind w:left="3600" w:hanging="360"/>
+      </w:pPr>
+      <w:rPr>
+        <w:rFonts w:ascii="Wingdings" w:hAnsi="Wingdings" w:hint="default"/>
+        <w:sz w:val="20"/>
+      </w:rPr>
+    </w:lvl>
+    <w:lvl w:ilvl="5" w:tentative="1">
+      <w:start w:val="1"/>
+      <w:numFmt w:val="bullet"/>
+      <w:lvlText w:val=""/>
+      <w:lvlJc w:val="left"/>
+      <w:pPr>
+        <w:tabs>
+          <w:tab w:val="num" w:pos="4320"/>
+        </w:tabs>
+        <w:ind w:left="4320" w:hanging="360"/>
+      </w:pPr>
+      <w:rPr>
+        <w:rFonts w:ascii="Wingdings" w:hAnsi="Wingdings" w:hint="default"/>
+        <w:sz w:val="20"/>
+      </w:rPr>
+    </w:lvl>
+    <w:lvl w:ilvl="6" w:tentative="1">
+      <w:start w:val="1"/>
+      <w:numFmt w:val="bullet"/>
+      <w:lvlText w:val=""/>
+      <w:lvlJc w:val="left"/>
+      <w:pPr>
+        <w:tabs>
+          <w:tab w:val="num" w:pos="5040"/>
+        </w:tabs>
+        <w:ind w:left="5040" w:hanging="360"/>
+      </w:pPr>
+      <w:rPr>
+        <w:rFonts w:ascii="Wingdings" w:hAnsi="Wingdings" w:hint="default"/>
+        <w:sz w:val="20"/>
+      </w:rPr>
+    </w:lvl>
+    <w:lvl w:ilvl="7" w:tentative="1">
+      <w:start w:val="1"/>
+      <w:numFmt w:val="bullet"/>
+      <w:lvlText w:val=""/>
+      <w:lvlJc w:val="left"/>
+      <w:pPr>
+        <w:tabs>
+          <w:tab w:val="num" w:pos="5760"/>
+        </w:tabs>
+        <w:ind w:left="5760" w:hanging="360"/>
+      </w:pPr>
+      <w:rPr>
+        <w:rFonts w:ascii="Wingdings" w:hAnsi="Wingdings" w:hint="default"/>
+        <w:sz w:val="20"/>
+      </w:rPr>
+    </w:lvl>
+    <w:lvl w:ilvl="8" w:tentative="1">
+      <w:start w:val="1"/>
+      <w:numFmt w:val="bullet"/>
+      <w:lvlText w:val=""/>
+      <w:lvlJc w:val="left"/>
+      <w:pPr>
+        <w:tabs>
+          <w:tab w:val="num" w:pos="6480"/>
+        </w:tabs>
+        <w:ind w:left="6480" w:hanging="360"/>
+      </w:pPr>
+      <w:rPr>
+        <w:rFonts w:ascii="Wingdings" w:hAnsi="Wingdings" w:hint="default"/>
+        <w:sz w:val="20"/>
+      </w:rPr>
+    </w:lvl>
+  </w:abstractNum>
+  <w:abstractNum w:abstractNumId="2">
     <w:nsid w:val="16683AE4"/>
     <w:multiLevelType w:val="multilevel"/>
     <w:tmpl w:val="E6D2A414"/>
@@ -1389,7 +2169,156 @@
       </w:rPr>
     </w:lvl>
   </w:abstractNum>
-  <w:abstractNum w:abstractNumId="2">
+  <w:abstractNum w:abstractNumId="3">
+    <w:nsid w:val="2363545C"/>
+    <w:multiLevelType w:val="multilevel"/>
+    <w:tmpl w:val="19727BFC"/>
+    <w:lvl w:ilvl="0">
+      <w:start w:val="1"/>
+      <w:numFmt w:val="bullet"/>
+      <w:lvlText w:val=""/>
+      <w:lvlJc w:val="left"/>
+      <w:pPr>
+        <w:tabs>
+          <w:tab w:val="num" w:pos="720"/>
+        </w:tabs>
+        <w:ind w:left="720" w:hanging="360"/>
+      </w:pPr>
+      <w:rPr>
+        <w:rFonts w:ascii="Symbol" w:hAnsi="Symbol" w:hint="default"/>
+        <w:sz w:val="20"/>
+      </w:rPr>
+    </w:lvl>
+    <w:lvl w:ilvl="1" w:tentative="1">
+      <w:start w:val="1"/>
+      <w:numFmt w:val="bullet"/>
+      <w:lvlText w:val="o"/>
+      <w:lvlJc w:val="left"/>
+      <w:pPr>
+        <w:tabs>
+          <w:tab w:val="num" w:pos="1440"/>
+        </w:tabs>
+        <w:ind w:left="1440" w:hanging="360"/>
+      </w:pPr>
+      <w:rPr>
+        <w:rFonts w:ascii="Courier New" w:hAnsi="Courier New" w:hint="default"/>
+        <w:sz w:val="20"/>
+      </w:rPr>
+    </w:lvl>
+    <w:lvl w:ilvl="2" w:tentative="1">
+      <w:start w:val="1"/>
+      <w:numFmt w:val="bullet"/>
+      <w:lvlText w:val=""/>
+      <w:lvlJc w:val="left"/>
+      <w:pPr>
+        <w:tabs>
+          <w:tab w:val="num" w:pos="2160"/>
+        </w:tabs>
+        <w:ind w:left="2160" w:hanging="360"/>
+      </w:pPr>
+      <w:rPr>
+        <w:rFonts w:ascii="Wingdings" w:hAnsi="Wingdings" w:hint="default"/>
+        <w:sz w:val="20"/>
+      </w:rPr>
+    </w:lvl>
+    <w:lvl w:ilvl="3" w:tentative="1">
+      <w:start w:val="1"/>
+      <w:numFmt w:val="bullet"/>
+      <w:lvlText w:val=""/>
+      <w:lvlJc w:val="left"/>
+      <w:pPr>
+        <w:tabs>
+          <w:tab w:val="num" w:pos="2880"/>
+        </w:tabs>
+        <w:ind w:left="2880" w:hanging="360"/>
+      </w:pPr>
+      <w:rPr>
+        <w:rFonts w:ascii="Wingdings" w:hAnsi="Wingdings" w:hint="default"/>
+        <w:sz w:val="20"/>
+      </w:rPr>
+    </w:lvl>
+    <w:lvl w:ilvl="4" w:tentative="1">
+      <w:start w:val="1"/>
+      <w:numFmt w:val="bullet"/>
+      <w:lvlText w:val=""/>
+      <w:lvlJc w:val="left"/>
+      <w:pPr>
+        <w:tabs>
+          <w:tab w:val="num" w:pos="3600"/>
+        </w:tabs>
+        <w:ind w:left="3600" w:hanging="360"/>
+      </w:pPr>
+      <w:rPr>
+        <w:rFonts w:ascii="Wingdings" w:hAnsi="Wingdings" w:hint="default"/>
+        <w:sz w:val="20"/>
+      </w:rPr>
+    </w:lvl>
+    <w:lvl w:ilvl="5" w:tentative="1">
+      <w:start w:val="1"/>
+      <w:numFmt w:val="bullet"/>
+      <w:lvlText w:val=""/>
+      <w:lvlJc w:val="left"/>
+      <w:pPr>
+        <w:tabs>
+          <w:tab w:val="num" w:pos="4320"/>
+        </w:tabs>
+        <w:ind w:left="4320" w:hanging="360"/>
+      </w:pPr>
+      <w:rPr>
+        <w:rFonts w:ascii="Wingdings" w:hAnsi="Wingdings" w:hint="default"/>
+        <w:sz w:val="20"/>
+      </w:rPr>
+    </w:lvl>
+    <w:lvl w:ilvl="6" w:tentative="1">
+      <w:start w:val="1"/>
+      <w:numFmt w:val="bullet"/>
+      <w:lvlText w:val=""/>
+      <w:lvlJc w:val="left"/>
+      <w:pPr>
+        <w:tabs>
+          <w:tab w:val="num" w:pos="5040"/>
+        </w:tabs>
+        <w:ind w:left="5040" w:hanging="360"/>
+      </w:pPr>
+      <w:rPr>
+        <w:rFonts w:ascii="Wingdings" w:hAnsi="Wingdings" w:hint="default"/>
+        <w:sz w:val="20"/>
+      </w:rPr>
+    </w:lvl>
+    <w:lvl w:ilvl="7" w:tentative="1">
+      <w:start w:val="1"/>
+      <w:numFmt w:val="bullet"/>
+      <w:lvlText w:val=""/>
+      <w:lvlJc w:val="left"/>
+      <w:pPr>
+        <w:tabs>
+          <w:tab w:val="num" w:pos="5760"/>
+        </w:tabs>
+        <w:ind w:left="5760" w:hanging="360"/>
+      </w:pPr>
+      <w:rPr>
+        <w:rFonts w:ascii="Wingdings" w:hAnsi="Wingdings" w:hint="default"/>
+        <w:sz w:val="20"/>
+      </w:rPr>
+    </w:lvl>
+    <w:lvl w:ilvl="8" w:tentative="1">
+      <w:start w:val="1"/>
+      <w:numFmt w:val="bullet"/>
+      <w:lvlText w:val=""/>
+      <w:lvlJc w:val="left"/>
+      <w:pPr>
+        <w:tabs>
+          <w:tab w:val="num" w:pos="6480"/>
+        </w:tabs>
+        <w:ind w:left="6480" w:hanging="360"/>
+      </w:pPr>
+      <w:rPr>
+        <w:rFonts w:ascii="Wingdings" w:hAnsi="Wingdings" w:hint="default"/>
+        <w:sz w:val="20"/>
+      </w:rPr>
+    </w:lvl>
+  </w:abstractNum>
+  <w:abstractNum w:abstractNumId="4">
     <w:nsid w:val="497436D6"/>
     <w:multiLevelType w:val="hybridMultilevel"/>
     <w:tmpl w:val="E654ABC0"/>
@@ -1475,7 +2404,305 @@
       </w:pPr>
     </w:lvl>
   </w:abstractNum>
-  <w:abstractNum w:abstractNumId="3">
+  <w:abstractNum w:abstractNumId="5">
+    <w:nsid w:val="4F925A76"/>
+    <w:multiLevelType w:val="multilevel"/>
+    <w:tmpl w:val="54C8DCA4"/>
+    <w:lvl w:ilvl="0">
+      <w:start w:val="1"/>
+      <w:numFmt w:val="bullet"/>
+      <w:lvlText w:val=""/>
+      <w:lvlJc w:val="left"/>
+      <w:pPr>
+        <w:tabs>
+          <w:tab w:val="num" w:pos="720"/>
+        </w:tabs>
+        <w:ind w:left="720" w:hanging="360"/>
+      </w:pPr>
+      <w:rPr>
+        <w:rFonts w:ascii="Symbol" w:hAnsi="Symbol" w:hint="default"/>
+        <w:sz w:val="20"/>
+      </w:rPr>
+    </w:lvl>
+    <w:lvl w:ilvl="1" w:tentative="1">
+      <w:start w:val="1"/>
+      <w:numFmt w:val="bullet"/>
+      <w:lvlText w:val="o"/>
+      <w:lvlJc w:val="left"/>
+      <w:pPr>
+        <w:tabs>
+          <w:tab w:val="num" w:pos="1440"/>
+        </w:tabs>
+        <w:ind w:left="1440" w:hanging="360"/>
+      </w:pPr>
+      <w:rPr>
+        <w:rFonts w:ascii="Courier New" w:hAnsi="Courier New" w:hint="default"/>
+        <w:sz w:val="20"/>
+      </w:rPr>
+    </w:lvl>
+    <w:lvl w:ilvl="2" w:tentative="1">
+      <w:start w:val="1"/>
+      <w:numFmt w:val="bullet"/>
+      <w:lvlText w:val=""/>
+      <w:lvlJc w:val="left"/>
+      <w:pPr>
+        <w:tabs>
+          <w:tab w:val="num" w:pos="2160"/>
+        </w:tabs>
+        <w:ind w:left="2160" w:hanging="360"/>
+      </w:pPr>
+      <w:rPr>
+        <w:rFonts w:ascii="Wingdings" w:hAnsi="Wingdings" w:hint="default"/>
+        <w:sz w:val="20"/>
+      </w:rPr>
+    </w:lvl>
+    <w:lvl w:ilvl="3" w:tentative="1">
+      <w:start w:val="1"/>
+      <w:numFmt w:val="bullet"/>
+      <w:lvlText w:val=""/>
+      <w:lvlJc w:val="left"/>
+      <w:pPr>
+        <w:tabs>
+          <w:tab w:val="num" w:pos="2880"/>
+        </w:tabs>
+        <w:ind w:left="2880" w:hanging="360"/>
+      </w:pPr>
+      <w:rPr>
+        <w:rFonts w:ascii="Wingdings" w:hAnsi="Wingdings" w:hint="default"/>
+        <w:sz w:val="20"/>
+      </w:rPr>
+    </w:lvl>
+    <w:lvl w:ilvl="4" w:tentative="1">
+      <w:start w:val="1"/>
+      <w:numFmt w:val="bullet"/>
+      <w:lvlText w:val=""/>
+      <w:lvlJc w:val="left"/>
+      <w:pPr>
+        <w:tabs>
+          <w:tab w:val="num" w:pos="3600"/>
+        </w:tabs>
+        <w:ind w:left="3600" w:hanging="360"/>
+      </w:pPr>
+      <w:rPr>
+        <w:rFonts w:ascii="Wingdings" w:hAnsi="Wingdings" w:hint="default"/>
+        <w:sz w:val="20"/>
+      </w:rPr>
+    </w:lvl>
+    <w:lvl w:ilvl="5" w:tentative="1">
+      <w:start w:val="1"/>
+      <w:numFmt w:val="bullet"/>
+      <w:lvlText w:val=""/>
+      <w:lvlJc w:val="left"/>
+      <w:pPr>
+        <w:tabs>
+          <w:tab w:val="num" w:pos="4320"/>
+        </w:tabs>
+        <w:ind w:left="4320" w:hanging="360"/>
+      </w:pPr>
+      <w:rPr>
+        <w:rFonts w:ascii="Wingdings" w:hAnsi="Wingdings" w:hint="default"/>
+        <w:sz w:val="20"/>
+      </w:rPr>
+    </w:lvl>
+    <w:lvl w:ilvl="6" w:tentative="1">
+      <w:start w:val="1"/>
+      <w:numFmt w:val="bullet"/>
+      <w:lvlText w:val=""/>
+      <w:lvlJc w:val="left"/>
+      <w:pPr>
+        <w:tabs>
+          <w:tab w:val="num" w:pos="5040"/>
+        </w:tabs>
+        <w:ind w:left="5040" w:hanging="360"/>
+      </w:pPr>
+      <w:rPr>
+        <w:rFonts w:ascii="Wingdings" w:hAnsi="Wingdings" w:hint="default"/>
+        <w:sz w:val="20"/>
+      </w:rPr>
+    </w:lvl>
+    <w:lvl w:ilvl="7" w:tentative="1">
+      <w:start w:val="1"/>
+      <w:numFmt w:val="bullet"/>
+      <w:lvlText w:val=""/>
+      <w:lvlJc w:val="left"/>
+      <w:pPr>
+        <w:tabs>
+          <w:tab w:val="num" w:pos="5760"/>
+        </w:tabs>
+        <w:ind w:left="5760" w:hanging="360"/>
+      </w:pPr>
+      <w:rPr>
+        <w:rFonts w:ascii="Wingdings" w:hAnsi="Wingdings" w:hint="default"/>
+        <w:sz w:val="20"/>
+      </w:rPr>
+    </w:lvl>
+    <w:lvl w:ilvl="8" w:tentative="1">
+      <w:start w:val="1"/>
+      <w:numFmt w:val="bullet"/>
+      <w:lvlText w:val=""/>
+      <w:lvlJc w:val="left"/>
+      <w:pPr>
+        <w:tabs>
+          <w:tab w:val="num" w:pos="6480"/>
+        </w:tabs>
+        <w:ind w:left="6480" w:hanging="360"/>
+      </w:pPr>
+      <w:rPr>
+        <w:rFonts w:ascii="Wingdings" w:hAnsi="Wingdings" w:hint="default"/>
+        <w:sz w:val="20"/>
+      </w:rPr>
+    </w:lvl>
+  </w:abstractNum>
+  <w:abstractNum w:abstractNumId="6">
+    <w:nsid w:val="4FC32F02"/>
+    <w:multiLevelType w:val="multilevel"/>
+    <w:tmpl w:val="2D161F80"/>
+    <w:lvl w:ilvl="0">
+      <w:start w:val="1"/>
+      <w:numFmt w:val="bullet"/>
+      <w:lvlText w:val=""/>
+      <w:lvlJc w:val="left"/>
+      <w:pPr>
+        <w:tabs>
+          <w:tab w:val="num" w:pos="720"/>
+        </w:tabs>
+        <w:ind w:left="720" w:hanging="360"/>
+      </w:pPr>
+      <w:rPr>
+        <w:rFonts w:ascii="Symbol" w:hAnsi="Symbol" w:hint="default"/>
+        <w:sz w:val="20"/>
+      </w:rPr>
+    </w:lvl>
+    <w:lvl w:ilvl="1" w:tentative="1">
+      <w:start w:val="1"/>
+      <w:numFmt w:val="bullet"/>
+      <w:lvlText w:val="o"/>
+      <w:lvlJc w:val="left"/>
+      <w:pPr>
+        <w:tabs>
+          <w:tab w:val="num" w:pos="1440"/>
+        </w:tabs>
+        <w:ind w:left="1440" w:hanging="360"/>
+      </w:pPr>
+      <w:rPr>
+        <w:rFonts w:ascii="Courier New" w:hAnsi="Courier New" w:hint="default"/>
+        <w:sz w:val="20"/>
+      </w:rPr>
+    </w:lvl>
+    <w:lvl w:ilvl="2" w:tentative="1">
+      <w:start w:val="1"/>
+      <w:numFmt w:val="bullet"/>
+      <w:lvlText w:val=""/>
+      <w:lvlJc w:val="left"/>
+      <w:pPr>
+        <w:tabs>
+          <w:tab w:val="num" w:pos="2160"/>
+        </w:tabs>
+        <w:ind w:left="2160" w:hanging="360"/>
+      </w:pPr>
+      <w:rPr>
+        <w:rFonts w:ascii="Wingdings" w:hAnsi="Wingdings" w:hint="default"/>
+        <w:sz w:val="20"/>
+      </w:rPr>
+    </w:lvl>
+    <w:lvl w:ilvl="3" w:tentative="1">
+      <w:start w:val="1"/>
+      <w:numFmt w:val="bullet"/>
+      <w:lvlText w:val=""/>
+      <w:lvlJc w:val="left"/>
+      <w:pPr>
+        <w:tabs>
+          <w:tab w:val="num" w:pos="2880"/>
+        </w:tabs>
+        <w:ind w:left="2880" w:hanging="360"/>
+      </w:pPr>
+      <w:rPr>
+        <w:rFonts w:ascii="Wingdings" w:hAnsi="Wingdings" w:hint="default"/>
+        <w:sz w:val="20"/>
+      </w:rPr>
+    </w:lvl>
+    <w:lvl w:ilvl="4" w:tentative="1">
+      <w:start w:val="1"/>
+      <w:numFmt w:val="bullet"/>
+      <w:lvlText w:val=""/>
+      <w:lvlJc w:val="left"/>
+      <w:pPr>
+        <w:tabs>
+          <w:tab w:val="num" w:pos="3600"/>
+        </w:tabs>
+        <w:ind w:left="3600" w:hanging="360"/>
+      </w:pPr>
+      <w:rPr>
+        <w:rFonts w:ascii="Wingdings" w:hAnsi="Wingdings" w:hint="default"/>
+        <w:sz w:val="20"/>
+      </w:rPr>
+    </w:lvl>
+    <w:lvl w:ilvl="5" w:tentative="1">
+      <w:start w:val="1"/>
+      <w:numFmt w:val="bullet"/>
+      <w:lvlText w:val=""/>
+      <w:lvlJc w:val="left"/>
+      <w:pPr>
+        <w:tabs>
+          <w:tab w:val="num" w:pos="4320"/>
+        </w:tabs>
+        <w:ind w:left="4320" w:hanging="360"/>
+      </w:pPr>
+      <w:rPr>
+        <w:rFonts w:ascii="Wingdings" w:hAnsi="Wingdings" w:hint="default"/>
+        <w:sz w:val="20"/>
+      </w:rPr>
+    </w:lvl>
+    <w:lvl w:ilvl="6" w:tentative="1">
+      <w:start w:val="1"/>
+      <w:numFmt w:val="bullet"/>
+      <w:lvlText w:val=""/>
+      <w:lvlJc w:val="left"/>
+      <w:pPr>
+        <w:tabs>
+          <w:tab w:val="num" w:pos="5040"/>
+        </w:tabs>
+        <w:ind w:left="5040" w:hanging="360"/>
+      </w:pPr>
+      <w:rPr>
+        <w:rFonts w:ascii="Wingdings" w:hAnsi="Wingdings" w:hint="default"/>
+        <w:sz w:val="20"/>
+      </w:rPr>
+    </w:lvl>
+    <w:lvl w:ilvl="7" w:tentative="1">
+      <w:start w:val="1"/>
+      <w:numFmt w:val="bullet"/>
+      <w:lvlText w:val=""/>
+      <w:lvlJc w:val="left"/>
+      <w:pPr>
+        <w:tabs>
+          <w:tab w:val="num" w:pos="5760"/>
+        </w:tabs>
+        <w:ind w:left="5760" w:hanging="360"/>
+      </w:pPr>
+      <w:rPr>
+        <w:rFonts w:ascii="Wingdings" w:hAnsi="Wingdings" w:hint="default"/>
+        <w:sz w:val="20"/>
+      </w:rPr>
+    </w:lvl>
+    <w:lvl w:ilvl="8" w:tentative="1">
+      <w:start w:val="1"/>
+      <w:numFmt w:val="bullet"/>
+      <w:lvlText w:val=""/>
+      <w:lvlJc w:val="left"/>
+      <w:pPr>
+        <w:tabs>
+          <w:tab w:val="num" w:pos="6480"/>
+        </w:tabs>
+        <w:ind w:left="6480" w:hanging="360"/>
+      </w:pPr>
+      <w:rPr>
+        <w:rFonts w:ascii="Wingdings" w:hAnsi="Wingdings" w:hint="default"/>
+        <w:sz w:val="20"/>
+      </w:rPr>
+    </w:lvl>
+  </w:abstractNum>
+  <w:abstractNum w:abstractNumId="7">
     <w:nsid w:val="758F467F"/>
     <w:multiLevelType w:val="hybridMultilevel"/>
     <w:tmpl w:val="58F6635C"/>
@@ -1589,25 +2816,37 @@
     </w:lvl>
   </w:abstractNum>
   <w:num w:numId="1">
-    <w:abstractNumId w:val="3"/>
+    <w:abstractNumId w:val="7"/>
   </w:num>
   <w:num w:numId="2">
-    <w:abstractNumId w:val="3"/>
+    <w:abstractNumId w:val="7"/>
   </w:num>
   <w:num w:numId="3">
-    <w:abstractNumId w:val="3"/>
+    <w:abstractNumId w:val="7"/>
   </w:num>
   <w:num w:numId="4">
-    <w:abstractNumId w:val="3"/>
+    <w:abstractNumId w:val="7"/>
   </w:num>
   <w:num w:numId="5">
-    <w:abstractNumId w:val="3"/>
+    <w:abstractNumId w:val="7"/>
   </w:num>
   <w:num w:numId="6">
     <w:abstractNumId w:val="0"/>
   </w:num>
   <w:num w:numId="7">
+    <w:abstractNumId w:val="2"/>
+  </w:num>
+  <w:num w:numId="8">
+    <w:abstractNumId w:val="3"/>
+  </w:num>
+  <w:num w:numId="9">
     <w:abstractNumId w:val="1"/>
+  </w:num>
+  <w:num w:numId="10">
+    <w:abstractNumId w:val="6"/>
+  </w:num>
+  <w:num w:numId="11">
+    <w:abstractNumId w:val="5"/>
   </w:num>
 </w:numbering>
 </file>

</xml_diff>